<commit_message>
End of the week Update
</commit_message>
<xml_diff>
--- a/docpac_04230922/Py2JS/Python to Javascript.docx
+++ b/docpac_04230922/Py2JS/Python to Javascript.docx
@@ -1,6 +1,6 @@
 
 <file path=word/document.xml><?xml version="1.0" encoding="utf-8"?>
-<w:document xmlns:wpc="http://schemas.microsoft.com/office/word/2010/wordprocessingCanvas" xmlns:cx="http://schemas.microsoft.com/office/drawing/2014/chartex" xmlns:cx1="http://schemas.microsoft.com/office/drawing/2015/9/8/chartex" xmlns:cx2="http://schemas.microsoft.com/office/drawing/2015/10/21/chartex" xmlns:cx3="http://schemas.microsoft.com/office/drawing/2016/5/9/chartex" xmlns:cx4="http://schemas.microsoft.com/office/drawing/2016/5/10/chartex" xmlns:cx5="http://schemas.microsoft.com/office/drawing/2016/5/11/chartex" xmlns:cx6="http://schemas.microsoft.com/office/drawing/2016/5/12/chartex" xmlns:cx7="http://schemas.microsoft.com/office/drawing/2016/5/13/chartex" xmlns:cx8="http://schemas.microsoft.com/office/drawing/2016/5/14/chartex" xmlns:mc="http://schemas.openxmlformats.org/markup-compatibility/2006" xmlns:aink="http://schemas.microsoft.com/office/drawing/2016/ink" xmlns:am3d="http://schemas.microsoft.com/office/drawing/2017/model3d" xmlns:o="urn:schemas-microsoft-com:office:office" xmlns:oel="http://schemas.microsoft.com/office/2019/extlst" xmlns:r="http://schemas.openxmlformats.org/officeDocument/2006/relationships" xmlns:m="http://schemas.openxmlformats.org/officeDocument/2006/math" xmlns:v="urn:schemas-microsoft-com:vml" xmlns:wp14="http://schemas.microsoft.com/office/word/2010/wordprocessingDrawing" xmlns:wp="http://schemas.openxmlformats.org/drawingml/2006/wordprocessingDrawing" xmlns:w10="urn:schemas-microsoft-com:office:word" xmlns:w="http://schemas.openxmlformats.org/wordprocessingml/2006/main" xmlns:w14="http://schemas.microsoft.com/office/word/2010/wordml" xmlns:w15="http://schemas.microsoft.com/office/word/2012/wordml" xmlns:w16cex="http://schemas.microsoft.com/office/word/2018/wordml/cex" xmlns:w16cid="http://schemas.microsoft.com/office/word/2016/wordml/cid" xmlns:w16="http://schemas.microsoft.com/office/word/2018/wordml" xmlns:w16sdtdh="http://schemas.microsoft.com/office/word/2020/wordml/sdtdatahash" xmlns:w16se="http://schemas.microsoft.com/office/word/2015/wordml/symex" xmlns:wpg="http://schemas.microsoft.com/office/word/2010/wordprocessingGroup" xmlns:wpi="http://schemas.microsoft.com/office/word/2010/wordprocessingInk" xmlns:wne="http://schemas.microsoft.com/office/word/2006/wordml" xmlns:wps="http://schemas.microsoft.com/office/word/2010/wordprocessingShape" mc:Ignorable="w14 w15 w16se w16cid w16 w16cex w16sdtdh wp14">
+<w:document xmlns:wpc="http://schemas.microsoft.com/office/word/2010/wordprocessingCanvas" xmlns:cx="http://schemas.microsoft.com/office/drawing/2014/chartex" xmlns:cx1="http://schemas.microsoft.com/office/drawing/2015/9/8/chartex" xmlns:cx2="http://schemas.microsoft.com/office/drawing/2015/10/21/chartex" xmlns:cx3="http://schemas.microsoft.com/office/drawing/2016/5/9/chartex" xmlns:cx4="http://schemas.microsoft.com/office/drawing/2016/5/10/chartex" xmlns:cx5="http://schemas.microsoft.com/office/drawing/2016/5/11/chartex" xmlns:cx6="http://schemas.microsoft.com/office/drawing/2016/5/12/chartex" xmlns:cx7="http://schemas.microsoft.com/office/drawing/2016/5/13/chartex" xmlns:cx8="http://schemas.microsoft.com/office/drawing/2016/5/14/chartex" xmlns:mc="http://schemas.openxmlformats.org/markup-compatibility/2006" xmlns:aink="http://schemas.microsoft.com/office/drawing/2016/ink" xmlns:am3d="http://schemas.microsoft.com/office/drawing/2017/model3d" xmlns:o="urn:schemas-microsoft-com:office:office" xmlns:r="http://schemas.openxmlformats.org/officeDocument/2006/relationships" xmlns:m="http://schemas.openxmlformats.org/officeDocument/2006/math" xmlns:v="urn:schemas-microsoft-com:vml" xmlns:wp14="http://schemas.microsoft.com/office/word/2010/wordprocessingDrawing" xmlns:wp="http://schemas.openxmlformats.org/drawingml/2006/wordprocessingDrawing" xmlns:w10="urn:schemas-microsoft-com:office:word" xmlns:w="http://schemas.openxmlformats.org/wordprocessingml/2006/main" xmlns:w14="http://schemas.microsoft.com/office/word/2010/wordml" xmlns:w15="http://schemas.microsoft.com/office/word/2012/wordml" xmlns:w16cid="http://schemas.microsoft.com/office/word/2016/wordml/cid" xmlns:w16se="http://schemas.microsoft.com/office/word/2015/wordml/symex" xmlns:wpg="http://schemas.microsoft.com/office/word/2010/wordprocessingGroup" xmlns:wpi="http://schemas.microsoft.com/office/word/2010/wordprocessingInk" xmlns:wne="http://schemas.microsoft.com/office/word/2006/wordml" xmlns:wps="http://schemas.microsoft.com/office/word/2010/wordprocessingShape" mc:Ignorable="w14 w15 w16se w16cid wp14">
   <w:body>
     <w:p>
       <w:pPr>
@@ -56,16 +56,31 @@
             <w:pPr>
               <w:spacing w:before="240"/>
             </w:pPr>
-          </w:p>
-        </w:tc>
-        <w:tc>
-          <w:tcPr>
-            <w:tcW w:w="4675" w:type="dxa"/>
-          </w:tcPr>
-          <w:p>
-            <w:pPr>
-              <w:spacing w:before="240"/>
-            </w:pPr>
+            <w:r>
+              <w:t>x</w:t>
+            </w:r>
+            <w:r>
+              <w:t xml:space="preserve"> = 5 </w:t>
+            </w:r>
+          </w:p>
+        </w:tc>
+        <w:tc>
+          <w:tcPr>
+            <w:tcW w:w="4675" w:type="dxa"/>
+          </w:tcPr>
+          <w:p>
+            <w:pPr>
+              <w:spacing w:before="240"/>
+            </w:pPr>
+            <w:r>
+              <w:t>v</w:t>
+            </w:r>
+            <w:r>
+              <w:t xml:space="preserve">ar </w:t>
+            </w:r>
+            <w:r>
+              <w:t>x = 5</w:t>
+            </w:r>
           </w:p>
         </w:tc>
       </w:tr>
@@ -103,16 +118,22 @@
             <w:pPr>
               <w:spacing w:before="240"/>
             </w:pPr>
-          </w:p>
-        </w:tc>
-        <w:tc>
-          <w:tcPr>
-            <w:tcW w:w="4675" w:type="dxa"/>
-          </w:tcPr>
-          <w:p>
-            <w:pPr>
-              <w:spacing w:before="240"/>
-            </w:pPr>
+            <w:r>
+              <w:t>x = 54 + 12</w:t>
+            </w:r>
+          </w:p>
+        </w:tc>
+        <w:tc>
+          <w:tcPr>
+            <w:tcW w:w="4675" w:type="dxa"/>
+          </w:tcPr>
+          <w:p>
+            <w:pPr>
+              <w:spacing w:before="240"/>
+            </w:pPr>
+            <w:r>
+              <w:t>var x = 54 + 12</w:t>
+            </w:r>
           </w:p>
         </w:tc>
       </w:tr>
@@ -178,16 +199,57 @@
             <w:pPr>
               <w:spacing w:before="240"/>
             </w:pPr>
-          </w:p>
-        </w:tc>
-        <w:tc>
-          <w:tcPr>
-            <w:tcW w:w="4675" w:type="dxa"/>
-          </w:tcPr>
-          <w:p>
-            <w:pPr>
-              <w:spacing w:before="240"/>
-            </w:pPr>
+            <w:r>
+              <w:t xml:space="preserve">x = </w:t>
+            </w:r>
+            <w:proofErr w:type="gramStart"/>
+            <w:r>
+              <w:t>str(</w:t>
+            </w:r>
+            <w:proofErr w:type="gramEnd"/>
+            <w:r>
+              <w:t>5)</w:t>
+            </w:r>
+          </w:p>
+          <w:p>
+            <w:pPr>
+              <w:spacing w:before="240"/>
+            </w:pPr>
+            <w:r>
+              <w:t>x = int(x)</w:t>
+            </w:r>
+          </w:p>
+        </w:tc>
+        <w:tc>
+          <w:tcPr>
+            <w:tcW w:w="4675" w:type="dxa"/>
+          </w:tcPr>
+          <w:p>
+            <w:pPr>
+              <w:spacing w:before="240"/>
+            </w:pPr>
+            <w:r>
+              <w:t xml:space="preserve">var x = </w:t>
+            </w:r>
+            <w:proofErr w:type="gramStart"/>
+            <w:r>
+              <w:t>String(</w:t>
+            </w:r>
+            <w:proofErr w:type="gramEnd"/>
+            <w:r>
+              <w:t>5)</w:t>
+            </w:r>
+          </w:p>
+          <w:p>
+            <w:pPr>
+              <w:spacing w:before="240"/>
+            </w:pPr>
+            <w:r>
+              <w:t xml:space="preserve">x = </w:t>
+            </w:r>
+            <w:r>
+              <w:t>Number(x)</w:t>
+            </w:r>
           </w:p>
         </w:tc>
       </w:tr>
@@ -228,16 +290,159 @@
             <w:pPr>
               <w:spacing w:before="240"/>
             </w:pPr>
-          </w:p>
-        </w:tc>
-        <w:tc>
-          <w:tcPr>
-            <w:tcW w:w="4675" w:type="dxa"/>
-          </w:tcPr>
-          <w:p>
-            <w:pPr>
-              <w:spacing w:before="240"/>
-            </w:pPr>
+            <w:r>
+              <w:t>if x &gt;= 7:</w:t>
+            </w:r>
+          </w:p>
+          <w:p>
+            <w:pPr>
+              <w:spacing w:before="240"/>
+            </w:pPr>
+            <w:r>
+              <w:t xml:space="preserve">    pass </w:t>
+            </w:r>
+          </w:p>
+          <w:p>
+            <w:pPr>
+              <w:spacing w:before="240"/>
+            </w:pPr>
+            <w:proofErr w:type="spellStart"/>
+            <w:r>
+              <w:t>elif</w:t>
+            </w:r>
+            <w:proofErr w:type="spellEnd"/>
+            <w:r>
+              <w:t xml:space="preserve"> x &gt; 4:</w:t>
+            </w:r>
+          </w:p>
+          <w:p>
+            <w:pPr>
+              <w:spacing w:before="240"/>
+            </w:pPr>
+            <w:r>
+              <w:t xml:space="preserve">    pass </w:t>
+            </w:r>
+          </w:p>
+          <w:p>
+            <w:pPr>
+              <w:spacing w:before="240"/>
+            </w:pPr>
+            <w:r>
+              <w:t>else:</w:t>
+            </w:r>
+          </w:p>
+          <w:p>
+            <w:pPr>
+              <w:spacing w:before="240"/>
+            </w:pPr>
+            <w:r>
+              <w:t xml:space="preserve">    pass </w:t>
+            </w:r>
+          </w:p>
+        </w:tc>
+        <w:tc>
+          <w:tcPr>
+            <w:tcW w:w="4675" w:type="dxa"/>
+          </w:tcPr>
+          <w:p>
+            <w:pPr>
+              <w:spacing w:before="240"/>
+            </w:pPr>
+            <w:r>
+              <w:t>var x = 5</w:t>
+            </w:r>
+          </w:p>
+          <w:p>
+            <w:pPr>
+              <w:spacing w:before="240"/>
+            </w:pPr>
+            <w:r>
+              <w:t xml:space="preserve">if (x &gt;= </w:t>
+            </w:r>
+            <w:proofErr w:type="gramStart"/>
+            <w:r>
+              <w:t>7){</w:t>
+            </w:r>
+            <w:proofErr w:type="gramEnd"/>
+          </w:p>
+          <w:p>
+            <w:pPr>
+              <w:spacing w:before="240"/>
+            </w:pPr>
+            <w:r>
+              <w:t>    pass</w:t>
+            </w:r>
+          </w:p>
+          <w:p>
+            <w:pPr>
+              <w:spacing w:before="240"/>
+            </w:pPr>
+            <w:r>
+              <w:t>}</w:t>
+            </w:r>
+          </w:p>
+          <w:p>
+            <w:pPr>
+              <w:spacing w:before="240"/>
+            </w:pPr>
+            <w:r>
+              <w:t xml:space="preserve">else if (x &gt; </w:t>
+            </w:r>
+            <w:proofErr w:type="gramStart"/>
+            <w:r>
+              <w:t>4){</w:t>
+            </w:r>
+            <w:proofErr w:type="gramEnd"/>
+          </w:p>
+          <w:p>
+            <w:pPr>
+              <w:spacing w:before="240"/>
+            </w:pPr>
+            <w:r>
+              <w:t>    pass</w:t>
+            </w:r>
+          </w:p>
+          <w:p>
+            <w:pPr>
+              <w:spacing w:before="240"/>
+            </w:pPr>
+            <w:r>
+              <w:t>}</w:t>
+            </w:r>
+          </w:p>
+          <w:p>
+            <w:pPr>
+              <w:spacing w:before="240"/>
+            </w:pPr>
+            <w:proofErr w:type="gramStart"/>
+            <w:r>
+              <w:t>else{</w:t>
+            </w:r>
+            <w:proofErr w:type="gramEnd"/>
+          </w:p>
+          <w:p>
+            <w:pPr>
+              <w:spacing w:before="240"/>
+            </w:pPr>
+            <w:r>
+              <w:t>    pass</w:t>
+            </w:r>
+          </w:p>
+          <w:p>
+            <w:pPr>
+              <w:spacing w:before="240"/>
+            </w:pPr>
+            <w:r>
+              <w:t>}</w:t>
+            </w:r>
+          </w:p>
+          <w:p>
+            <w:pPr>
+              <w:spacing w:before="240"/>
+            </w:pPr>
+            <w:r>
+              <w:t>=== is EXACTLY equal</w:t>
+            </w:r>
           </w:p>
         </w:tc>
       </w:tr>
@@ -275,16 +480,23 @@
             <w:pPr>
               <w:spacing w:before="240"/>
             </w:pPr>
-          </w:p>
-        </w:tc>
-        <w:tc>
-          <w:tcPr>
-            <w:tcW w:w="4675" w:type="dxa"/>
-          </w:tcPr>
-          <w:p>
-            <w:pPr>
-              <w:spacing w:before="240"/>
-            </w:pPr>
+            <w:r>
+              <w:lastRenderedPageBreak/>
+              <w:t>if x == 'blue' or x == 'green':</w:t>
+            </w:r>
+          </w:p>
+        </w:tc>
+        <w:tc>
+          <w:tcPr>
+            <w:tcW w:w="4675" w:type="dxa"/>
+          </w:tcPr>
+          <w:p>
+            <w:pPr>
+              <w:spacing w:before="240"/>
+            </w:pPr>
+            <w:r>
+              <w:t>if (x == "blue" || x == "green")</w:t>
+            </w:r>
           </w:p>
         </w:tc>
       </w:tr>
@@ -322,16 +534,76 @@
             <w:pPr>
               <w:spacing w:before="240"/>
             </w:pPr>
-          </w:p>
-        </w:tc>
-        <w:tc>
-          <w:tcPr>
-            <w:tcW w:w="4675" w:type="dxa"/>
-          </w:tcPr>
-          <w:p>
-            <w:pPr>
-              <w:spacing w:before="240"/>
-            </w:pPr>
+            <w:r>
+              <w:t xml:space="preserve">if x == 'black' and </w:t>
+            </w:r>
+            <w:r>
+              <w:t>y</w:t>
+            </w:r>
+            <w:r>
+              <w:t xml:space="preserve"> == 'yellow':</w:t>
+            </w:r>
+          </w:p>
+        </w:tc>
+        <w:tc>
+          <w:tcPr>
+            <w:tcW w:w="4675" w:type="dxa"/>
+          </w:tcPr>
+          <w:p>
+            <w:pPr>
+              <w:spacing w:before="240"/>
+            </w:pPr>
+            <w:r>
+              <w:t>if (</w:t>
+            </w:r>
+            <w:proofErr w:type="spellStart"/>
+            <w:proofErr w:type="gramStart"/>
+            <w:r>
+              <w:t>x</w:t>
+            </w:r>
+            <w:r>
+              <w:t>.toLowerCase</w:t>
+            </w:r>
+            <w:proofErr w:type="spellEnd"/>
+            <w:proofErr w:type="gramEnd"/>
+            <w:r>
+              <w:t xml:space="preserve">() </w:t>
+            </w:r>
+            <w:r>
+              <w:t>== "</w:t>
+            </w:r>
+            <w:r>
+              <w:t>black</w:t>
+            </w:r>
+            <w:r>
+              <w:t xml:space="preserve">" </w:t>
+            </w:r>
+            <w:r>
+              <w:t>&amp;&amp;</w:t>
+            </w:r>
+            <w:r>
+              <w:t xml:space="preserve"> </w:t>
+            </w:r>
+            <w:proofErr w:type="spellStart"/>
+            <w:r>
+              <w:t>y.</w:t>
+            </w:r>
+            <w:r>
+              <w:t>toLowerCase</w:t>
+            </w:r>
+            <w:proofErr w:type="spellEnd"/>
+            <w:r>
+              <w:t xml:space="preserve">() </w:t>
+            </w:r>
+            <w:r>
+              <w:t xml:space="preserve"> == "</w:t>
+            </w:r>
+            <w:r>
+              <w:t>yellow</w:t>
+            </w:r>
+            <w:r>
+              <w:t>");</w:t>
+            </w:r>
           </w:p>
         </w:tc>
       </w:tr>
@@ -369,16 +641,54 @@
             <w:pPr>
               <w:spacing w:before="240"/>
             </w:pPr>
-          </w:p>
-        </w:tc>
-        <w:tc>
-          <w:tcPr>
-            <w:tcW w:w="4675" w:type="dxa"/>
-          </w:tcPr>
-          <w:p>
-            <w:pPr>
-              <w:spacing w:before="240"/>
-            </w:pPr>
+            <w:r>
+              <w:t xml:space="preserve">def </w:t>
+            </w:r>
+            <w:proofErr w:type="gramStart"/>
+            <w:r>
+              <w:t>hi(</w:t>
+            </w:r>
+            <w:proofErr w:type="gramEnd"/>
+            <w:r>
+              <w:t>):</w:t>
+            </w:r>
+          </w:p>
+          <w:p>
+            <w:pPr>
+              <w:spacing w:before="240"/>
+            </w:pPr>
+            <w:r>
+              <w:t>    print('Hello')</w:t>
+            </w:r>
+          </w:p>
+        </w:tc>
+        <w:tc>
+          <w:tcPr>
+            <w:tcW w:w="4675" w:type="dxa"/>
+          </w:tcPr>
+          <w:p>
+            <w:pPr>
+              <w:spacing w:before="240"/>
+            </w:pPr>
+            <w:r>
+              <w:t xml:space="preserve">function </w:t>
+            </w:r>
+            <w:proofErr w:type="gramStart"/>
+            <w:r>
+              <w:t>hi(</w:t>
+            </w:r>
+            <w:proofErr w:type="gramEnd"/>
+            <w:r>
+              <w:t>){</w:t>
+            </w:r>
+          </w:p>
+          <w:p>
+            <w:pPr>
+              <w:spacing w:before="240"/>
+            </w:pPr>
+            <w:r>
+              <w:t>    console.log("Hello"}</w:t>
+            </w:r>
           </w:p>
         </w:tc>
       </w:tr>
@@ -416,16 +726,57 @@
             <w:pPr>
               <w:spacing w:before="240"/>
             </w:pPr>
-          </w:p>
-        </w:tc>
-        <w:tc>
-          <w:tcPr>
-            <w:tcW w:w="4675" w:type="dxa"/>
-          </w:tcPr>
-          <w:p>
-            <w:pPr>
-              <w:spacing w:before="240"/>
-            </w:pPr>
+            <w:r>
+              <w:t xml:space="preserve">def </w:t>
+            </w:r>
+            <w:proofErr w:type="gramStart"/>
+            <w:r>
+              <w:t>hi(</w:t>
+            </w:r>
+            <w:proofErr w:type="gramEnd"/>
+            <w:r>
+              <w:t>):</w:t>
+            </w:r>
+          </w:p>
+          <w:p>
+            <w:pPr>
+              <w:spacing w:before="240"/>
+            </w:pPr>
+            <w:r>
+              <w:t>    return 'Hello'</w:t>
+            </w:r>
+          </w:p>
+        </w:tc>
+        <w:tc>
+          <w:tcPr>
+            <w:tcW w:w="4675" w:type="dxa"/>
+          </w:tcPr>
+          <w:p>
+            <w:pPr>
+              <w:spacing w:before="240"/>
+            </w:pPr>
+            <w:r>
+              <w:t xml:space="preserve">function </w:t>
+            </w:r>
+            <w:proofErr w:type="gramStart"/>
+            <w:r>
+              <w:t>hi(</w:t>
+            </w:r>
+            <w:proofErr w:type="gramEnd"/>
+            <w:r>
+              <w:t>){</w:t>
+            </w:r>
+          </w:p>
+          <w:p>
+            <w:pPr>
+              <w:spacing w:before="240"/>
+            </w:pPr>
+            <w:r>
+              <w:t>    return "Hello"</w:t>
+            </w:r>
+            <w:r>
+              <w:t>;</w:t>
+            </w:r>
           </w:p>
         </w:tc>
       </w:tr>
@@ -463,16 +814,133 @@
             <w:pPr>
               <w:spacing w:before="240"/>
             </w:pPr>
-          </w:p>
-        </w:tc>
-        <w:tc>
-          <w:tcPr>
-            <w:tcW w:w="4675" w:type="dxa"/>
-          </w:tcPr>
-          <w:p>
-            <w:pPr>
-              <w:spacing w:before="240"/>
-            </w:pPr>
+            <w:r>
+              <w:t xml:space="preserve">def </w:t>
+            </w:r>
+            <w:proofErr w:type="gramStart"/>
+            <w:r>
+              <w:t>adder(</w:t>
+            </w:r>
+            <w:proofErr w:type="spellStart"/>
+            <w:proofErr w:type="gramEnd"/>
+            <w:r>
+              <w:t>numbOne</w:t>
+            </w:r>
+            <w:proofErr w:type="spellEnd"/>
+            <w:r>
+              <w:t xml:space="preserve">, </w:t>
+            </w:r>
+            <w:proofErr w:type="spellStart"/>
+            <w:r>
+              <w:t>numbTwo</w:t>
+            </w:r>
+            <w:proofErr w:type="spellEnd"/>
+            <w:r>
+              <w:t>):</w:t>
+            </w:r>
+          </w:p>
+          <w:p>
+            <w:pPr>
+              <w:spacing w:before="240"/>
+            </w:pPr>
+            <w:r>
+              <w:t xml:space="preserve">    added = </w:t>
+            </w:r>
+            <w:proofErr w:type="spellStart"/>
+            <w:r>
+              <w:t>numbOne</w:t>
+            </w:r>
+            <w:proofErr w:type="spellEnd"/>
+            <w:r>
+              <w:t xml:space="preserve"> + </w:t>
+            </w:r>
+            <w:proofErr w:type="spellStart"/>
+            <w:r>
+              <w:t>numbTwo</w:t>
+            </w:r>
+            <w:proofErr w:type="spellEnd"/>
+          </w:p>
+          <w:p>
+            <w:pPr>
+              <w:spacing w:before="240"/>
+            </w:pPr>
+            <w:r>
+              <w:t>    return added</w:t>
+            </w:r>
+          </w:p>
+        </w:tc>
+        <w:tc>
+          <w:tcPr>
+            <w:tcW w:w="4675" w:type="dxa"/>
+          </w:tcPr>
+          <w:p>
+            <w:pPr>
+              <w:spacing w:before="240"/>
+            </w:pPr>
+            <w:r>
+              <w:t xml:space="preserve">function </w:t>
+            </w:r>
+            <w:proofErr w:type="gramStart"/>
+            <w:r>
+              <w:t>adder(</w:t>
+            </w:r>
+            <w:proofErr w:type="spellStart"/>
+            <w:proofErr w:type="gramEnd"/>
+            <w:r>
+              <w:t>numbOne</w:t>
+            </w:r>
+            <w:proofErr w:type="spellEnd"/>
+            <w:r>
+              <w:t xml:space="preserve">, </w:t>
+            </w:r>
+            <w:proofErr w:type="spellStart"/>
+            <w:r>
+              <w:t>numbTwo</w:t>
+            </w:r>
+            <w:proofErr w:type="spellEnd"/>
+            <w:r>
+              <w:t>){</w:t>
+            </w:r>
+          </w:p>
+          <w:p>
+            <w:pPr>
+              <w:spacing w:before="240"/>
+            </w:pPr>
+            <w:r>
+              <w:t xml:space="preserve">    let added = </w:t>
+            </w:r>
+            <w:proofErr w:type="spellStart"/>
+            <w:r>
+              <w:t>numbOne</w:t>
+            </w:r>
+            <w:proofErr w:type="spellEnd"/>
+            <w:r>
+              <w:t xml:space="preserve"> + </w:t>
+            </w:r>
+            <w:proofErr w:type="spellStart"/>
+            <w:r>
+              <w:t>numbTwo</w:t>
+            </w:r>
+            <w:proofErr w:type="spellEnd"/>
+            <w:r>
+              <w:t>;</w:t>
+            </w:r>
+          </w:p>
+          <w:p>
+            <w:pPr>
+              <w:spacing w:before="240"/>
+            </w:pPr>
+            <w:r>
+              <w:t>        return added</w:t>
+            </w:r>
+          </w:p>
+          <w:p>
+            <w:pPr>
+              <w:spacing w:before="240"/>
+            </w:pPr>
+            <w:r>
+              <w:t>    }</w:t>
+            </w:r>
           </w:p>
         </w:tc>
       </w:tr>
@@ -510,12 +978,55 @@
             <w:pPr>
               <w:spacing w:before="240"/>
             </w:pPr>
-          </w:p>
-        </w:tc>
-        <w:tc>
-          <w:tcPr>
-            <w:tcW w:w="4675" w:type="dxa"/>
-          </w:tcPr>
+            <w:r>
+              <w:t>while x == True:</w:t>
+            </w:r>
+          </w:p>
+          <w:p>
+            <w:pPr>
+              <w:spacing w:before="240"/>
+            </w:pPr>
+            <w:r>
+              <w:t xml:space="preserve">  </w:t>
+            </w:r>
+            <w:r>
+              <w:t>    pass</w:t>
+            </w:r>
+          </w:p>
+          <w:p>
+            <w:pPr>
+              <w:spacing w:before="240"/>
+            </w:pPr>
+          </w:p>
+        </w:tc>
+        <w:tc>
+          <w:tcPr>
+            <w:tcW w:w="4675" w:type="dxa"/>
+          </w:tcPr>
+          <w:p>
+            <w:pPr>
+              <w:spacing w:before="240"/>
+            </w:pPr>
+            <w:r>
+              <w:t>while (x == true) {</w:t>
+            </w:r>
+          </w:p>
+          <w:p>
+            <w:pPr>
+              <w:spacing w:before="240"/>
+            </w:pPr>
+            <w:r>
+              <w:t>    pass</w:t>
+            </w:r>
+          </w:p>
+          <w:p>
+            <w:pPr>
+              <w:spacing w:before="240"/>
+            </w:pPr>
+            <w:r>
+              <w:t>}</w:t>
+            </w:r>
+          </w:p>
           <w:p>
             <w:pPr>
               <w:spacing w:before="240"/>
@@ -535,7 +1046,6 @@
         <w:ind w:left="360"/>
       </w:pPr>
       <w:r>
-        <w:lastRenderedPageBreak/>
         <w:t>Create a loop that repeats while a variable’s value is true, but will break mid-loop if another variable equals false</w:t>
       </w:r>
     </w:p>
@@ -558,16 +1068,76 @@
             <w:pPr>
               <w:spacing w:before="240"/>
             </w:pPr>
-          </w:p>
-        </w:tc>
-        <w:tc>
-          <w:tcPr>
-            <w:tcW w:w="4675" w:type="dxa"/>
-          </w:tcPr>
-          <w:p>
-            <w:pPr>
-              <w:spacing w:before="240"/>
-            </w:pPr>
+            <w:r>
+              <w:t>while x == True:</w:t>
+            </w:r>
+          </w:p>
+          <w:p>
+            <w:pPr>
+              <w:spacing w:before="240"/>
+            </w:pPr>
+            <w:r>
+              <w:t>    if y == False:</w:t>
+            </w:r>
+          </w:p>
+          <w:p>
+            <w:pPr>
+              <w:spacing w:before="240"/>
+            </w:pPr>
+            <w:r>
+              <w:t>        break</w:t>
+            </w:r>
+          </w:p>
+        </w:tc>
+        <w:tc>
+          <w:tcPr>
+            <w:tcW w:w="4675" w:type="dxa"/>
+          </w:tcPr>
+          <w:p>
+            <w:pPr>
+              <w:spacing w:before="240"/>
+            </w:pPr>
+            <w:r>
+              <w:t>while (x == true) {</w:t>
+            </w:r>
+          </w:p>
+          <w:p>
+            <w:pPr>
+              <w:spacing w:before="240"/>
+            </w:pPr>
+            <w:r>
+              <w:t xml:space="preserve">    if (y == </w:t>
+            </w:r>
+            <w:proofErr w:type="gramStart"/>
+            <w:r>
+              <w:t>false){</w:t>
+            </w:r>
+            <w:proofErr w:type="gramEnd"/>
+          </w:p>
+          <w:p>
+            <w:pPr>
+              <w:spacing w:before="240"/>
+            </w:pPr>
+            <w:r>
+              <w:t>        break</w:t>
+            </w:r>
+          </w:p>
+          <w:p>
+            <w:pPr>
+              <w:spacing w:before="240"/>
+            </w:pPr>
+            <w:r>
+              <w:lastRenderedPageBreak/>
+              <w:t>    }</w:t>
+            </w:r>
+          </w:p>
+          <w:p>
+            <w:pPr>
+              <w:spacing w:before="240"/>
+            </w:pPr>
+            <w:r>
+              <w:t>}</w:t>
+            </w:r>
           </w:p>
         </w:tc>
       </w:tr>
@@ -583,7 +1153,104 @@
         <w:ind w:left="360"/>
       </w:pPr>
       <w:r>
+        <w:lastRenderedPageBreak/>
         <w:t>Create an array/list that contains three strings</w:t>
+      </w:r>
+    </w:p>
+    <w:tbl>
+      <w:tblPr>
+        <w:tblStyle w:val="TableGrid"/>
+        <w:tblW w:w="9445" w:type="dxa"/>
+        <w:tblLook w:val="04A0" w:firstRow="1" w:lastRow="0" w:firstColumn="1" w:lastColumn="0" w:noHBand="0" w:noVBand="1"/>
+      </w:tblPr>
+      <w:tblGrid>
+        <w:gridCol w:w="4675"/>
+        <w:gridCol w:w="4770"/>
+      </w:tblGrid>
+      <w:tr>
+        <w:tc>
+          <w:tcPr>
+            <w:tcW w:w="4675" w:type="dxa"/>
+          </w:tcPr>
+          <w:p>
+            <w:pPr>
+              <w:spacing w:before="240"/>
+            </w:pPr>
+            <w:r>
+              <w:t>happy = ["</w:t>
+            </w:r>
+            <w:proofErr w:type="spellStart"/>
+            <w:r>
+              <w:t>Poggers</w:t>
+            </w:r>
+            <w:proofErr w:type="spellEnd"/>
+            <w:r>
+              <w:t>","wowie","</w:t>
+            </w:r>
+            <w:proofErr w:type="spellStart"/>
+            <w:r>
+              <w:t>bork</w:t>
+            </w:r>
+            <w:proofErr w:type="spellEnd"/>
+            <w:r>
+              <w:t>"]</w:t>
+            </w:r>
+          </w:p>
+        </w:tc>
+        <w:tc>
+          <w:tcPr>
+            <w:tcW w:w="4770" w:type="dxa"/>
+          </w:tcPr>
+          <w:p>
+            <w:pPr>
+              <w:spacing w:before="240"/>
+            </w:pPr>
+            <w:r>
+              <w:t>var happy = ["</w:t>
+            </w:r>
+            <w:proofErr w:type="spellStart"/>
+            <w:r>
+              <w:t>Poggers</w:t>
+            </w:r>
+            <w:proofErr w:type="spellEnd"/>
+            <w:r>
+              <w:t>","wowie","</w:t>
+            </w:r>
+            <w:proofErr w:type="spellStart"/>
+            <w:r>
+              <w:t>bork</w:t>
+            </w:r>
+            <w:proofErr w:type="spellEnd"/>
+            <w:r>
+              <w:t>"]</w:t>
+            </w:r>
+            <w:r>
+              <w:t>;</w:t>
+            </w:r>
+          </w:p>
+          <w:p>
+            <w:pPr>
+              <w:spacing w:before="240"/>
+            </w:pPr>
+          </w:p>
+        </w:tc>
+      </w:tr>
+    </w:tbl>
+    <w:p>
+      <w:pPr>
+        <w:pStyle w:val="ListParagraph"/>
+        <w:numPr>
+          <w:ilvl w:val="0"/>
+          <w:numId w:val="1"/>
+        </w:numPr>
+        <w:spacing w:before="240" w:after="0"/>
+        <w:ind w:left="360"/>
+      </w:pPr>
+      <w:r>
+        <w:t xml:space="preserve">Using the array from #12, </w:t>
+      </w:r>
+      <w:r>
+        <w:t>remove the last element in the array</w:t>
       </w:r>
     </w:p>
     <w:tbl>
@@ -605,12 +1272,43 @@
             <w:pPr>
               <w:spacing w:before="240"/>
             </w:pPr>
-          </w:p>
-        </w:tc>
-        <w:tc>
-          <w:tcPr>
-            <w:tcW w:w="4675" w:type="dxa"/>
-          </w:tcPr>
+            <w:proofErr w:type="spellStart"/>
+            <w:proofErr w:type="gramStart"/>
+            <w:r>
+              <w:t>happy.pop</w:t>
+            </w:r>
+            <w:proofErr w:type="spellEnd"/>
+            <w:r>
+              <w:t>(</w:t>
+            </w:r>
+            <w:proofErr w:type="gramEnd"/>
+            <w:r>
+              <w:t>2)</w:t>
+            </w:r>
+          </w:p>
+        </w:tc>
+        <w:tc>
+          <w:tcPr>
+            <w:tcW w:w="4675" w:type="dxa"/>
+          </w:tcPr>
+          <w:p>
+            <w:pPr>
+              <w:spacing w:before="240"/>
+            </w:pPr>
+            <w:proofErr w:type="spellStart"/>
+            <w:proofErr w:type="gramStart"/>
+            <w:r>
+              <w:t>happy.pop</w:t>
+            </w:r>
+            <w:proofErr w:type="spellEnd"/>
+            <w:r>
+              <w:t>(</w:t>
+            </w:r>
+            <w:proofErr w:type="gramEnd"/>
+            <w:r>
+              <w:t>)</w:t>
+            </w:r>
+          </w:p>
           <w:p>
             <w:pPr>
               <w:spacing w:before="240"/>
@@ -633,7 +1331,7 @@
         <w:t xml:space="preserve">Using the array from #12, </w:t>
       </w:r>
       <w:r>
-        <w:t>remove the last element in the array</w:t>
+        <w:t>remove the first element in the array</w:t>
       </w:r>
     </w:p>
     <w:tbl>
@@ -655,16 +1353,39 @@
             <w:pPr>
               <w:spacing w:before="240"/>
             </w:pPr>
-          </w:p>
-        </w:tc>
-        <w:tc>
-          <w:tcPr>
-            <w:tcW w:w="4675" w:type="dxa"/>
-          </w:tcPr>
-          <w:p>
-            <w:pPr>
-              <w:spacing w:before="240"/>
-            </w:pPr>
+            <w:proofErr w:type="spellStart"/>
+            <w:proofErr w:type="gramStart"/>
+            <w:r>
+              <w:t>happy.pop</w:t>
+            </w:r>
+            <w:proofErr w:type="spellEnd"/>
+            <w:r>
+              <w:t>(</w:t>
+            </w:r>
+            <w:proofErr w:type="gramEnd"/>
+            <w:r>
+              <w:t>0)</w:t>
+            </w:r>
+          </w:p>
+        </w:tc>
+        <w:tc>
+          <w:tcPr>
+            <w:tcW w:w="4675" w:type="dxa"/>
+          </w:tcPr>
+          <w:p>
+            <w:pPr>
+              <w:spacing w:before="240"/>
+            </w:pPr>
+            <w:proofErr w:type="spellStart"/>
+            <w:proofErr w:type="gramStart"/>
+            <w:r>
+              <w:t>happy.shift</w:t>
+            </w:r>
+            <w:proofErr w:type="spellEnd"/>
+            <w:proofErr w:type="gramEnd"/>
+            <w:r>
+              <w:t>()</w:t>
+            </w:r>
           </w:p>
         </w:tc>
       </w:tr>
@@ -683,7 +1404,7 @@
         <w:t xml:space="preserve">Using the array from #12, </w:t>
       </w:r>
       <w:r>
-        <w:t>remove the first element in the array</w:t>
+        <w:t>remove the element in the middle (index 1)</w:t>
       </w:r>
     </w:p>
     <w:tbl>
@@ -705,16 +1426,39 @@
             <w:pPr>
               <w:spacing w:before="240"/>
             </w:pPr>
-          </w:p>
-        </w:tc>
-        <w:tc>
-          <w:tcPr>
-            <w:tcW w:w="4675" w:type="dxa"/>
-          </w:tcPr>
-          <w:p>
-            <w:pPr>
-              <w:spacing w:before="240"/>
-            </w:pPr>
+            <w:proofErr w:type="spellStart"/>
+            <w:proofErr w:type="gramStart"/>
+            <w:r>
+              <w:t>happy.pop</w:t>
+            </w:r>
+            <w:proofErr w:type="spellEnd"/>
+            <w:r>
+              <w:t>(</w:t>
+            </w:r>
+            <w:proofErr w:type="gramEnd"/>
+            <w:r>
+              <w:t>1</w:t>
+            </w:r>
+          </w:p>
+        </w:tc>
+        <w:tc>
+          <w:tcPr>
+            <w:tcW w:w="4675" w:type="dxa"/>
+          </w:tcPr>
+          <w:p>
+            <w:pPr>
+              <w:spacing w:before="240"/>
+            </w:pPr>
+            <w:proofErr w:type="spellStart"/>
+            <w:proofErr w:type="gramStart"/>
+            <w:r>
+              <w:t>happy.splice</w:t>
+            </w:r>
+            <w:proofErr w:type="spellEnd"/>
+            <w:proofErr w:type="gramEnd"/>
+            <w:r>
+              <w:t>(1,1)</w:t>
+            </w:r>
           </w:p>
         </w:tc>
       </w:tr>
@@ -730,10 +1474,10 @@
         <w:ind w:left="360"/>
       </w:pPr>
       <w:r>
-        <w:t xml:space="preserve">Using the array from #12, </w:t>
-      </w:r>
-      <w:r>
-        <w:t>remove the element in the middle (index 1)</w:t>
+        <w:t>Using the array from #12, o</w:t>
+      </w:r>
+      <w:r>
+        <w:t>utput the first element</w:t>
       </w:r>
     </w:p>
     <w:tbl>
@@ -755,16 +1499,41 @@
             <w:pPr>
               <w:spacing w:before="240"/>
             </w:pPr>
-          </w:p>
-        </w:tc>
-        <w:tc>
-          <w:tcPr>
-            <w:tcW w:w="4675" w:type="dxa"/>
-          </w:tcPr>
-          <w:p>
-            <w:pPr>
-              <w:spacing w:before="240"/>
-            </w:pPr>
+            <w:r>
+              <w:t>print(</w:t>
+            </w:r>
+            <w:proofErr w:type="gramStart"/>
+            <w:r>
+              <w:t>happy[</w:t>
+            </w:r>
+            <w:proofErr w:type="gramEnd"/>
+            <w:r>
+              <w:t>0])</w:t>
+            </w:r>
+          </w:p>
+        </w:tc>
+        <w:tc>
+          <w:tcPr>
+            <w:tcW w:w="4675" w:type="dxa"/>
+          </w:tcPr>
+          <w:p>
+            <w:pPr>
+              <w:spacing w:before="240"/>
+            </w:pPr>
+            <w:r>
+              <w:t>console.log(</w:t>
+            </w:r>
+            <w:proofErr w:type="gramStart"/>
+            <w:r>
+              <w:t>happy[</w:t>
+            </w:r>
+            <w:proofErr w:type="gramEnd"/>
+            <w:r>
+              <w:t>0])</w:t>
+            </w:r>
+            <w:r>
+              <w:t>;</w:t>
+            </w:r>
           </w:p>
         </w:tc>
       </w:tr>
@@ -780,13 +1549,7 @@
         <w:ind w:left="360"/>
       </w:pPr>
       <w:r>
-        <w:t xml:space="preserve">Using the array from #12, </w:t>
-      </w:r>
-      <w:r>
-        <w:t>o</w:t>
-      </w:r>
-      <w:r>
-        <w:t>utput the first element</w:t>
+        <w:t>Create an empty array. Then add a string element to it</w:t>
       </w:r>
     </w:p>
     <w:tbl>
@@ -808,16 +1571,68 @@
             <w:pPr>
               <w:spacing w:before="240"/>
             </w:pPr>
-          </w:p>
-        </w:tc>
-        <w:tc>
-          <w:tcPr>
-            <w:tcW w:w="4675" w:type="dxa"/>
-          </w:tcPr>
-          <w:p>
-            <w:pPr>
-              <w:spacing w:before="240"/>
-            </w:pPr>
+            <w:r>
+              <w:t>happy = []</w:t>
+            </w:r>
+          </w:p>
+          <w:p>
+            <w:pPr>
+              <w:spacing w:before="240"/>
+            </w:pPr>
+            <w:proofErr w:type="spellStart"/>
+            <w:proofErr w:type="gramStart"/>
+            <w:r>
+              <w:t>happy.append</w:t>
+            </w:r>
+            <w:proofErr w:type="spellEnd"/>
+            <w:proofErr w:type="gramEnd"/>
+            <w:r>
+              <w:t>("</w:t>
+            </w:r>
+            <w:proofErr w:type="spellStart"/>
+            <w:r>
+              <w:t>Poggers</w:t>
+            </w:r>
+            <w:proofErr w:type="spellEnd"/>
+            <w:r>
+              <w:t>")</w:t>
+            </w:r>
+          </w:p>
+        </w:tc>
+        <w:tc>
+          <w:tcPr>
+            <w:tcW w:w="4675" w:type="dxa"/>
+          </w:tcPr>
+          <w:p>
+            <w:pPr>
+              <w:spacing w:before="240"/>
+            </w:pPr>
+            <w:r>
+              <w:t>var happy = [];</w:t>
+            </w:r>
+          </w:p>
+          <w:p>
+            <w:pPr>
+              <w:spacing w:before="240"/>
+            </w:pPr>
+            <w:proofErr w:type="spellStart"/>
+            <w:proofErr w:type="gramStart"/>
+            <w:r>
+              <w:t>happy.push</w:t>
+            </w:r>
+            <w:proofErr w:type="spellEnd"/>
+            <w:proofErr w:type="gramEnd"/>
+            <w:r>
+              <w:t>("</w:t>
+            </w:r>
+            <w:proofErr w:type="spellStart"/>
+            <w:r>
+              <w:t>Poggers</w:t>
+            </w:r>
+            <w:proofErr w:type="spellEnd"/>
+            <w:r>
+              <w:t>")</w:t>
+            </w:r>
           </w:p>
         </w:tc>
       </w:tr>
@@ -833,7 +1648,7 @@
         <w:ind w:left="360"/>
       </w:pPr>
       <w:r>
-        <w:t>Create an empty array. Then add a string element to it</w:t>
+        <w:t>Using the array from #12, use a loop to output each element</w:t>
       </w:r>
     </w:p>
     <w:tbl>
@@ -855,16 +1670,43 @@
             <w:pPr>
               <w:spacing w:before="240"/>
             </w:pPr>
-          </w:p>
-        </w:tc>
-        <w:tc>
-          <w:tcPr>
-            <w:tcW w:w="4675" w:type="dxa"/>
-          </w:tcPr>
-          <w:p>
-            <w:pPr>
-              <w:spacing w:before="240"/>
-            </w:pPr>
+            <w:r>
+              <w:t>for x in happy:</w:t>
+            </w:r>
+          </w:p>
+          <w:p>
+            <w:pPr>
+              <w:spacing w:before="240"/>
+            </w:pPr>
+            <w:r>
+              <w:t>    print(x)</w:t>
+            </w:r>
+          </w:p>
+        </w:tc>
+        <w:tc>
+          <w:tcPr>
+            <w:tcW w:w="4675" w:type="dxa"/>
+          </w:tcPr>
+          <w:p>
+            <w:pPr>
+              <w:spacing w:before="240"/>
+            </w:pPr>
+            <w:r>
+              <w:t xml:space="preserve">for (x in </w:t>
+            </w:r>
+            <w:proofErr w:type="gramStart"/>
+            <w:r>
+              <w:t>happy){</w:t>
+            </w:r>
+            <w:proofErr w:type="gramEnd"/>
+          </w:p>
+          <w:p>
+            <w:pPr>
+              <w:spacing w:before="240"/>
+            </w:pPr>
+            <w:r>
+              <w:t>    console.log(happy[x])}</w:t>
+            </w:r>
           </w:p>
         </w:tc>
       </w:tr>
@@ -880,10 +1722,7 @@
         <w:ind w:left="360"/>
       </w:pPr>
       <w:r>
-        <w:t>Using the array from #12,</w:t>
-      </w:r>
-      <w:r>
-        <w:t xml:space="preserve"> use a loop to output each element</w:t>
+        <w:t>Using the array from #12, use a loop to output the index of each element</w:t>
       </w:r>
     </w:p>
     <w:tbl>
@@ -905,16 +1744,53 @@
             <w:pPr>
               <w:spacing w:before="240"/>
             </w:pPr>
-          </w:p>
-        </w:tc>
-        <w:tc>
-          <w:tcPr>
-            <w:tcW w:w="4675" w:type="dxa"/>
-          </w:tcPr>
-          <w:p>
-            <w:pPr>
-              <w:spacing w:before="240"/>
-            </w:pPr>
+            <w:r>
+              <w:t>for x in happy:</w:t>
+            </w:r>
+          </w:p>
+          <w:p>
+            <w:pPr>
+              <w:spacing w:before="240"/>
+            </w:pPr>
+            <w:r>
+              <w:t>        print(</w:t>
+            </w:r>
+            <w:proofErr w:type="spellStart"/>
+            <w:proofErr w:type="gramStart"/>
+            <w:r>
+              <w:t>happy.index</w:t>
+            </w:r>
+            <w:proofErr w:type="spellEnd"/>
+            <w:proofErr w:type="gramEnd"/>
+            <w:r>
+              <w:t>(x))</w:t>
+            </w:r>
+          </w:p>
+        </w:tc>
+        <w:tc>
+          <w:tcPr>
+            <w:tcW w:w="4675" w:type="dxa"/>
+          </w:tcPr>
+          <w:p>
+            <w:pPr>
+              <w:spacing w:before="240"/>
+            </w:pPr>
+            <w:r>
+              <w:t xml:space="preserve">for (x in </w:t>
+            </w:r>
+            <w:proofErr w:type="gramStart"/>
+            <w:r>
+              <w:t>happy){</w:t>
+            </w:r>
+            <w:proofErr w:type="gramEnd"/>
+          </w:p>
+          <w:p>
+            <w:pPr>
+              <w:spacing w:before="240"/>
+            </w:pPr>
+            <w:r>
+              <w:t>    console.log(x)}</w:t>
+            </w:r>
           </w:p>
         </w:tc>
       </w:tr>
@@ -930,10 +1806,8 @@
         <w:ind w:left="360"/>
       </w:pPr>
       <w:r>
-        <w:t>Using the array from #12,</w:t>
-      </w:r>
-      <w:r>
-        <w:t xml:space="preserve"> use a loop to output the index of each element</w:t>
+        <w:lastRenderedPageBreak/>
+        <w:t>Create an object with one property and one method. The property value will be a string, and the method will output the value of this object’s property.</w:t>
       </w:r>
     </w:p>
     <w:tbl>
@@ -955,53 +1829,8 @@
             <w:pPr>
               <w:spacing w:before="240"/>
             </w:pPr>
-          </w:p>
-        </w:tc>
-        <w:tc>
-          <w:tcPr>
-            <w:tcW w:w="4675" w:type="dxa"/>
-          </w:tcPr>
-          <w:p>
-            <w:pPr>
-              <w:spacing w:before="240"/>
-            </w:pPr>
-          </w:p>
-        </w:tc>
-      </w:tr>
-    </w:tbl>
-    <w:p>
-      <w:pPr>
-        <w:pStyle w:val="ListParagraph"/>
-        <w:numPr>
-          <w:ilvl w:val="0"/>
-          <w:numId w:val="1"/>
-        </w:numPr>
-        <w:spacing w:before="240" w:after="0"/>
-        <w:ind w:left="360"/>
-      </w:pPr>
-      <w:r>
-        <w:t>Create an object with one property and one method. The property value will be a string, and the method will output the value of this object’s property.</w:t>
-      </w:r>
-    </w:p>
-    <w:tbl>
-      <w:tblPr>
-        <w:tblStyle w:val="TableGrid"/>
-        <w:tblW w:w="0" w:type="auto"/>
-        <w:tblLook w:val="04A0" w:firstRow="1" w:lastRow="0" w:firstColumn="1" w:lastColumn="0" w:noHBand="0" w:noVBand="1"/>
-      </w:tblPr>
-      <w:tblGrid>
-        <w:gridCol w:w="4675"/>
-        <w:gridCol w:w="4675"/>
-      </w:tblGrid>
-      <w:tr>
-        <w:tc>
-          <w:tcPr>
-            <w:tcW w:w="4675" w:type="dxa"/>
-          </w:tcPr>
-          <w:p>
-            <w:pPr>
-              <w:spacing w:before="240"/>
-            </w:pPr>
+            <w:bookmarkStart w:id="0" w:name="_GoBack"/>
+            <w:bookmarkEnd w:id="0"/>
           </w:p>
         </w:tc>
         <w:tc>
@@ -1301,7 +2130,7 @@
 </file>
 
 <file path=word/endnotes.xml><?xml version="1.0" encoding="utf-8"?>
-<w:endnotes xmlns:wpc="http://schemas.microsoft.com/office/word/2010/wordprocessingCanvas" xmlns:cx="http://schemas.microsoft.com/office/drawing/2014/chartex" xmlns:cx1="http://schemas.microsoft.com/office/drawing/2015/9/8/chartex" xmlns:cx2="http://schemas.microsoft.com/office/drawing/2015/10/21/chartex" xmlns:cx3="http://schemas.microsoft.com/office/drawing/2016/5/9/chartex" xmlns:cx4="http://schemas.microsoft.com/office/drawing/2016/5/10/chartex" xmlns:cx5="http://schemas.microsoft.com/office/drawing/2016/5/11/chartex" xmlns:cx6="http://schemas.microsoft.com/office/drawing/2016/5/12/chartex" xmlns:cx7="http://schemas.microsoft.com/office/drawing/2016/5/13/chartex" xmlns:cx8="http://schemas.microsoft.com/office/drawing/2016/5/14/chartex" xmlns:mc="http://schemas.openxmlformats.org/markup-compatibility/2006" xmlns:aink="http://schemas.microsoft.com/office/drawing/2016/ink" xmlns:am3d="http://schemas.microsoft.com/office/drawing/2017/model3d" xmlns:o="urn:schemas-microsoft-com:office:office" xmlns:oel="http://schemas.microsoft.com/office/2019/extlst" xmlns:r="http://schemas.openxmlformats.org/officeDocument/2006/relationships" xmlns:m="http://schemas.openxmlformats.org/officeDocument/2006/math" xmlns:v="urn:schemas-microsoft-com:vml" xmlns:wp14="http://schemas.microsoft.com/office/word/2010/wordprocessingDrawing" xmlns:wp="http://schemas.openxmlformats.org/drawingml/2006/wordprocessingDrawing" xmlns:w10="urn:schemas-microsoft-com:office:word" xmlns:w="http://schemas.openxmlformats.org/wordprocessingml/2006/main" xmlns:w14="http://schemas.microsoft.com/office/word/2010/wordml" xmlns:w15="http://schemas.microsoft.com/office/word/2012/wordml" xmlns:w16cex="http://schemas.microsoft.com/office/word/2018/wordml/cex" xmlns:w16cid="http://schemas.microsoft.com/office/word/2016/wordml/cid" xmlns:w16="http://schemas.microsoft.com/office/word/2018/wordml" xmlns:w16sdtdh="http://schemas.microsoft.com/office/word/2020/wordml/sdtdatahash" xmlns:w16se="http://schemas.microsoft.com/office/word/2015/wordml/symex" xmlns:wpg="http://schemas.microsoft.com/office/word/2010/wordprocessingGroup" xmlns:wpi="http://schemas.microsoft.com/office/word/2010/wordprocessingInk" xmlns:wne="http://schemas.microsoft.com/office/word/2006/wordml" xmlns:wps="http://schemas.microsoft.com/office/word/2010/wordprocessingShape" mc:Ignorable="w14 w15 w16se w16cid w16 w16cex w16sdtdh wp14">
+<w:endnotes xmlns:wpc="http://schemas.microsoft.com/office/word/2010/wordprocessingCanvas" xmlns:cx="http://schemas.microsoft.com/office/drawing/2014/chartex" xmlns:cx1="http://schemas.microsoft.com/office/drawing/2015/9/8/chartex" xmlns:cx2="http://schemas.microsoft.com/office/drawing/2015/10/21/chartex" xmlns:cx3="http://schemas.microsoft.com/office/drawing/2016/5/9/chartex" xmlns:cx4="http://schemas.microsoft.com/office/drawing/2016/5/10/chartex" xmlns:cx5="http://schemas.microsoft.com/office/drawing/2016/5/11/chartex" xmlns:cx6="http://schemas.microsoft.com/office/drawing/2016/5/12/chartex" xmlns:cx7="http://schemas.microsoft.com/office/drawing/2016/5/13/chartex" xmlns:cx8="http://schemas.microsoft.com/office/drawing/2016/5/14/chartex" xmlns:mc="http://schemas.openxmlformats.org/markup-compatibility/2006" xmlns:aink="http://schemas.microsoft.com/office/drawing/2016/ink" xmlns:am3d="http://schemas.microsoft.com/office/drawing/2017/model3d" xmlns:o="urn:schemas-microsoft-com:office:office" xmlns:r="http://schemas.openxmlformats.org/officeDocument/2006/relationships" xmlns:m="http://schemas.openxmlformats.org/officeDocument/2006/math" xmlns:v="urn:schemas-microsoft-com:vml" xmlns:wp14="http://schemas.microsoft.com/office/word/2010/wordprocessingDrawing" xmlns:wp="http://schemas.openxmlformats.org/drawingml/2006/wordprocessingDrawing" xmlns:w10="urn:schemas-microsoft-com:office:word" xmlns:w="http://schemas.openxmlformats.org/wordprocessingml/2006/main" xmlns:w14="http://schemas.microsoft.com/office/word/2010/wordml" xmlns:w15="http://schemas.microsoft.com/office/word/2012/wordml" xmlns:w16cid="http://schemas.microsoft.com/office/word/2016/wordml/cid" xmlns:w16se="http://schemas.microsoft.com/office/word/2015/wordml/symex" xmlns:wpg="http://schemas.microsoft.com/office/word/2010/wordprocessingGroup" xmlns:wpi="http://schemas.microsoft.com/office/word/2010/wordprocessingInk" xmlns:wne="http://schemas.microsoft.com/office/word/2006/wordml" xmlns:wps="http://schemas.microsoft.com/office/word/2010/wordprocessingShape" mc:Ignorable="w14 w15 w16se w16cid wp14">
   <w:endnote w:type="separator" w:id="-1">
     <w:p>
       <w:pPr>
@@ -1326,7 +2155,7 @@
 </file>
 
 <file path=word/footnotes.xml><?xml version="1.0" encoding="utf-8"?>
-<w:footnotes xmlns:wpc="http://schemas.microsoft.com/office/word/2010/wordprocessingCanvas" xmlns:cx="http://schemas.microsoft.com/office/drawing/2014/chartex" xmlns:cx1="http://schemas.microsoft.com/office/drawing/2015/9/8/chartex" xmlns:cx2="http://schemas.microsoft.com/office/drawing/2015/10/21/chartex" xmlns:cx3="http://schemas.microsoft.com/office/drawing/2016/5/9/chartex" xmlns:cx4="http://schemas.microsoft.com/office/drawing/2016/5/10/chartex" xmlns:cx5="http://schemas.microsoft.com/office/drawing/2016/5/11/chartex" xmlns:cx6="http://schemas.microsoft.com/office/drawing/2016/5/12/chartex" xmlns:cx7="http://schemas.microsoft.com/office/drawing/2016/5/13/chartex" xmlns:cx8="http://schemas.microsoft.com/office/drawing/2016/5/14/chartex" xmlns:mc="http://schemas.openxmlformats.org/markup-compatibility/2006" xmlns:aink="http://schemas.microsoft.com/office/drawing/2016/ink" xmlns:am3d="http://schemas.microsoft.com/office/drawing/2017/model3d" xmlns:o="urn:schemas-microsoft-com:office:office" xmlns:oel="http://schemas.microsoft.com/office/2019/extlst" xmlns:r="http://schemas.openxmlformats.org/officeDocument/2006/relationships" xmlns:m="http://schemas.openxmlformats.org/officeDocument/2006/math" xmlns:v="urn:schemas-microsoft-com:vml" xmlns:wp14="http://schemas.microsoft.com/office/word/2010/wordprocessingDrawing" xmlns:wp="http://schemas.openxmlformats.org/drawingml/2006/wordprocessingDrawing" xmlns:w10="urn:schemas-microsoft-com:office:word" xmlns:w="http://schemas.openxmlformats.org/wordprocessingml/2006/main" xmlns:w14="http://schemas.microsoft.com/office/word/2010/wordml" xmlns:w15="http://schemas.microsoft.com/office/word/2012/wordml" xmlns:w16cex="http://schemas.microsoft.com/office/word/2018/wordml/cex" xmlns:w16cid="http://schemas.microsoft.com/office/word/2016/wordml/cid" xmlns:w16="http://schemas.microsoft.com/office/word/2018/wordml" xmlns:w16sdtdh="http://schemas.microsoft.com/office/word/2020/wordml/sdtdatahash" xmlns:w16se="http://schemas.microsoft.com/office/word/2015/wordml/symex" xmlns:wpg="http://schemas.microsoft.com/office/word/2010/wordprocessingGroup" xmlns:wpi="http://schemas.microsoft.com/office/word/2010/wordprocessingInk" xmlns:wne="http://schemas.microsoft.com/office/word/2006/wordml" xmlns:wps="http://schemas.microsoft.com/office/word/2010/wordprocessingShape" mc:Ignorable="w14 w15 w16se w16cid w16 w16cex w16sdtdh wp14">
+<w:footnotes xmlns:wpc="http://schemas.microsoft.com/office/word/2010/wordprocessingCanvas" xmlns:cx="http://schemas.microsoft.com/office/drawing/2014/chartex" xmlns:cx1="http://schemas.microsoft.com/office/drawing/2015/9/8/chartex" xmlns:cx2="http://schemas.microsoft.com/office/drawing/2015/10/21/chartex" xmlns:cx3="http://schemas.microsoft.com/office/drawing/2016/5/9/chartex" xmlns:cx4="http://schemas.microsoft.com/office/drawing/2016/5/10/chartex" xmlns:cx5="http://schemas.microsoft.com/office/drawing/2016/5/11/chartex" xmlns:cx6="http://schemas.microsoft.com/office/drawing/2016/5/12/chartex" xmlns:cx7="http://schemas.microsoft.com/office/drawing/2016/5/13/chartex" xmlns:cx8="http://schemas.microsoft.com/office/drawing/2016/5/14/chartex" xmlns:mc="http://schemas.openxmlformats.org/markup-compatibility/2006" xmlns:aink="http://schemas.microsoft.com/office/drawing/2016/ink" xmlns:am3d="http://schemas.microsoft.com/office/drawing/2017/model3d" xmlns:o="urn:schemas-microsoft-com:office:office" xmlns:r="http://schemas.openxmlformats.org/officeDocument/2006/relationships" xmlns:m="http://schemas.openxmlformats.org/officeDocument/2006/math" xmlns:v="urn:schemas-microsoft-com:vml" xmlns:wp14="http://schemas.microsoft.com/office/word/2010/wordprocessingDrawing" xmlns:wp="http://schemas.openxmlformats.org/drawingml/2006/wordprocessingDrawing" xmlns:w10="urn:schemas-microsoft-com:office:word" xmlns:w="http://schemas.openxmlformats.org/wordprocessingml/2006/main" xmlns:w14="http://schemas.microsoft.com/office/word/2010/wordml" xmlns:w15="http://schemas.microsoft.com/office/word/2012/wordml" xmlns:w16cid="http://schemas.microsoft.com/office/word/2016/wordml/cid" xmlns:w16se="http://schemas.microsoft.com/office/word/2015/wordml/symex" xmlns:wpg="http://schemas.microsoft.com/office/word/2010/wordprocessingGroup" xmlns:wpi="http://schemas.microsoft.com/office/word/2010/wordprocessingInk" xmlns:wne="http://schemas.microsoft.com/office/word/2006/wordml" xmlns:wps="http://schemas.microsoft.com/office/word/2010/wordprocessingShape" mc:Ignorable="w14 w15 w16se w16cid wp14">
   <w:footnote w:type="separator" w:id="-1">
     <w:p>
       <w:pPr>
@@ -1351,7 +2180,7 @@
 </file>
 
 <file path=word/header1.xml><?xml version="1.0" encoding="utf-8"?>
-<w:hdr xmlns:wpc="http://schemas.microsoft.com/office/word/2010/wordprocessingCanvas" xmlns:cx="http://schemas.microsoft.com/office/drawing/2014/chartex" xmlns:cx1="http://schemas.microsoft.com/office/drawing/2015/9/8/chartex" xmlns:cx2="http://schemas.microsoft.com/office/drawing/2015/10/21/chartex" xmlns:cx3="http://schemas.microsoft.com/office/drawing/2016/5/9/chartex" xmlns:cx4="http://schemas.microsoft.com/office/drawing/2016/5/10/chartex" xmlns:cx5="http://schemas.microsoft.com/office/drawing/2016/5/11/chartex" xmlns:cx6="http://schemas.microsoft.com/office/drawing/2016/5/12/chartex" xmlns:cx7="http://schemas.microsoft.com/office/drawing/2016/5/13/chartex" xmlns:cx8="http://schemas.microsoft.com/office/drawing/2016/5/14/chartex" xmlns:mc="http://schemas.openxmlformats.org/markup-compatibility/2006" xmlns:aink="http://schemas.microsoft.com/office/drawing/2016/ink" xmlns:am3d="http://schemas.microsoft.com/office/drawing/2017/model3d" xmlns:o="urn:schemas-microsoft-com:office:office" xmlns:oel="http://schemas.microsoft.com/office/2019/extlst" xmlns:r="http://schemas.openxmlformats.org/officeDocument/2006/relationships" xmlns:m="http://schemas.openxmlformats.org/officeDocument/2006/math" xmlns:v="urn:schemas-microsoft-com:vml" xmlns:wp14="http://schemas.microsoft.com/office/word/2010/wordprocessingDrawing" xmlns:wp="http://schemas.openxmlformats.org/drawingml/2006/wordprocessingDrawing" xmlns:w10="urn:schemas-microsoft-com:office:word" xmlns:w="http://schemas.openxmlformats.org/wordprocessingml/2006/main" xmlns:w14="http://schemas.microsoft.com/office/word/2010/wordml" xmlns:w15="http://schemas.microsoft.com/office/word/2012/wordml" xmlns:w16cex="http://schemas.microsoft.com/office/word/2018/wordml/cex" xmlns:w16cid="http://schemas.microsoft.com/office/word/2016/wordml/cid" xmlns:w16="http://schemas.microsoft.com/office/word/2018/wordml" xmlns:w16sdtdh="http://schemas.microsoft.com/office/word/2020/wordml/sdtdatahash" xmlns:w16se="http://schemas.microsoft.com/office/word/2015/wordml/symex" xmlns:wpg="http://schemas.microsoft.com/office/word/2010/wordprocessingGroup" xmlns:wpi="http://schemas.microsoft.com/office/word/2010/wordprocessingInk" xmlns:wne="http://schemas.microsoft.com/office/word/2006/wordml" xmlns:wps="http://schemas.microsoft.com/office/word/2010/wordprocessingShape" mc:Ignorable="w14 w15 w16se w16cid w16 w16cex w16sdtdh wp14">
+<w:hdr xmlns:wpc="http://schemas.microsoft.com/office/word/2010/wordprocessingCanvas" xmlns:cx="http://schemas.microsoft.com/office/drawing/2014/chartex" xmlns:cx1="http://schemas.microsoft.com/office/drawing/2015/9/8/chartex" xmlns:cx2="http://schemas.microsoft.com/office/drawing/2015/10/21/chartex" xmlns:cx3="http://schemas.microsoft.com/office/drawing/2016/5/9/chartex" xmlns:cx4="http://schemas.microsoft.com/office/drawing/2016/5/10/chartex" xmlns:cx5="http://schemas.microsoft.com/office/drawing/2016/5/11/chartex" xmlns:cx6="http://schemas.microsoft.com/office/drawing/2016/5/12/chartex" xmlns:cx7="http://schemas.microsoft.com/office/drawing/2016/5/13/chartex" xmlns:cx8="http://schemas.microsoft.com/office/drawing/2016/5/14/chartex" xmlns:mc="http://schemas.openxmlformats.org/markup-compatibility/2006" xmlns:aink="http://schemas.microsoft.com/office/drawing/2016/ink" xmlns:am3d="http://schemas.microsoft.com/office/drawing/2017/model3d" xmlns:o="urn:schemas-microsoft-com:office:office" xmlns:r="http://schemas.openxmlformats.org/officeDocument/2006/relationships" xmlns:m="http://schemas.openxmlformats.org/officeDocument/2006/math" xmlns:v="urn:schemas-microsoft-com:vml" xmlns:wp14="http://schemas.microsoft.com/office/word/2010/wordprocessingDrawing" xmlns:wp="http://schemas.openxmlformats.org/drawingml/2006/wordprocessingDrawing" xmlns:w10="urn:schemas-microsoft-com:office:word" xmlns:w="http://schemas.openxmlformats.org/wordprocessingml/2006/main" xmlns:w14="http://schemas.microsoft.com/office/word/2010/wordml" xmlns:w15="http://schemas.microsoft.com/office/word/2012/wordml" xmlns:w16cid="http://schemas.microsoft.com/office/word/2016/wordml/cid" xmlns:w16se="http://schemas.microsoft.com/office/word/2015/wordml/symex" xmlns:wpg="http://schemas.microsoft.com/office/word/2010/wordprocessingGroup" xmlns:wpi="http://schemas.microsoft.com/office/word/2010/wordprocessingInk" xmlns:wne="http://schemas.microsoft.com/office/word/2006/wordml" xmlns:wps="http://schemas.microsoft.com/office/word/2010/wordprocessingShape" mc:Ignorable="w14 w15 w16se w16cid wp14">
   <w:p>
     <w:pPr>
       <w:pStyle w:val="Title"/>
@@ -1393,7 +2222,7 @@
 </file>
 
 <file path=word/numbering.xml><?xml version="1.0" encoding="utf-8"?>
-<w:numbering xmlns:wpc="http://schemas.microsoft.com/office/word/2010/wordprocessingCanvas" xmlns:cx="http://schemas.microsoft.com/office/drawing/2014/chartex" xmlns:cx1="http://schemas.microsoft.com/office/drawing/2015/9/8/chartex" xmlns:cx2="http://schemas.microsoft.com/office/drawing/2015/10/21/chartex" xmlns:cx3="http://schemas.microsoft.com/office/drawing/2016/5/9/chartex" xmlns:cx4="http://schemas.microsoft.com/office/drawing/2016/5/10/chartex" xmlns:cx5="http://schemas.microsoft.com/office/drawing/2016/5/11/chartex" xmlns:cx6="http://schemas.microsoft.com/office/drawing/2016/5/12/chartex" xmlns:cx7="http://schemas.microsoft.com/office/drawing/2016/5/13/chartex" xmlns:cx8="http://schemas.microsoft.com/office/drawing/2016/5/14/chartex" xmlns:mc="http://schemas.openxmlformats.org/markup-compatibility/2006" xmlns:aink="http://schemas.microsoft.com/office/drawing/2016/ink" xmlns:am3d="http://schemas.microsoft.com/office/drawing/2017/model3d" xmlns:o="urn:schemas-microsoft-com:office:office" xmlns:oel="http://schemas.microsoft.com/office/2019/extlst" xmlns:r="http://schemas.openxmlformats.org/officeDocument/2006/relationships" xmlns:m="http://schemas.openxmlformats.org/officeDocument/2006/math" xmlns:v="urn:schemas-microsoft-com:vml" xmlns:wp14="http://schemas.microsoft.com/office/word/2010/wordprocessingDrawing" xmlns:wp="http://schemas.openxmlformats.org/drawingml/2006/wordprocessingDrawing" xmlns:w10="urn:schemas-microsoft-com:office:word" xmlns:w="http://schemas.openxmlformats.org/wordprocessingml/2006/main" xmlns:w14="http://schemas.microsoft.com/office/word/2010/wordml" xmlns:w15="http://schemas.microsoft.com/office/word/2012/wordml" xmlns:w16cex="http://schemas.microsoft.com/office/word/2018/wordml/cex" xmlns:w16cid="http://schemas.microsoft.com/office/word/2016/wordml/cid" xmlns:w16="http://schemas.microsoft.com/office/word/2018/wordml" xmlns:w16sdtdh="http://schemas.microsoft.com/office/word/2020/wordml/sdtdatahash" xmlns:w16se="http://schemas.microsoft.com/office/word/2015/wordml/symex" xmlns:wpg="http://schemas.microsoft.com/office/word/2010/wordprocessingGroup" xmlns:wpi="http://schemas.microsoft.com/office/word/2010/wordprocessingInk" xmlns:wne="http://schemas.microsoft.com/office/word/2006/wordml" xmlns:wps="http://schemas.microsoft.com/office/word/2010/wordprocessingShape" mc:Ignorable="w14 w15 w16se w16cid w16 w16cex w16sdtdh wp14">
+<w:numbering xmlns:wpc="http://schemas.microsoft.com/office/word/2010/wordprocessingCanvas" xmlns:cx="http://schemas.microsoft.com/office/drawing/2014/chartex" xmlns:cx1="http://schemas.microsoft.com/office/drawing/2015/9/8/chartex" xmlns:cx2="http://schemas.microsoft.com/office/drawing/2015/10/21/chartex" xmlns:cx3="http://schemas.microsoft.com/office/drawing/2016/5/9/chartex" xmlns:cx4="http://schemas.microsoft.com/office/drawing/2016/5/10/chartex" xmlns:cx5="http://schemas.microsoft.com/office/drawing/2016/5/11/chartex" xmlns:cx6="http://schemas.microsoft.com/office/drawing/2016/5/12/chartex" xmlns:cx7="http://schemas.microsoft.com/office/drawing/2016/5/13/chartex" xmlns:cx8="http://schemas.microsoft.com/office/drawing/2016/5/14/chartex" xmlns:mc="http://schemas.openxmlformats.org/markup-compatibility/2006" xmlns:aink="http://schemas.microsoft.com/office/drawing/2016/ink" xmlns:am3d="http://schemas.microsoft.com/office/drawing/2017/model3d" xmlns:o="urn:schemas-microsoft-com:office:office" xmlns:r="http://schemas.openxmlformats.org/officeDocument/2006/relationships" xmlns:m="http://schemas.openxmlformats.org/officeDocument/2006/math" xmlns:v="urn:schemas-microsoft-com:vml" xmlns:wp14="http://schemas.microsoft.com/office/word/2010/wordprocessingDrawing" xmlns:wp="http://schemas.openxmlformats.org/drawingml/2006/wordprocessingDrawing" xmlns:w10="urn:schemas-microsoft-com:office:word" xmlns:w="http://schemas.openxmlformats.org/wordprocessingml/2006/main" xmlns:w14="http://schemas.microsoft.com/office/word/2010/wordml" xmlns:w15="http://schemas.microsoft.com/office/word/2012/wordml" xmlns:w16cid="http://schemas.microsoft.com/office/word/2016/wordml/cid" xmlns:w16se="http://schemas.microsoft.com/office/word/2015/wordml/symex" xmlns:wpg="http://schemas.microsoft.com/office/word/2010/wordprocessingGroup" xmlns:wpi="http://schemas.microsoft.com/office/word/2010/wordprocessingInk" xmlns:wne="http://schemas.microsoft.com/office/word/2006/wordml" xmlns:wps="http://schemas.microsoft.com/office/word/2010/wordprocessingShape" mc:Ignorable="w14 w15 w16se w16cid wp14">
   <w:abstractNum w:abstractNumId="0" w15:restartNumberingAfterBreak="0">
     <w:nsid w:val="6A976E58"/>
     <w:multiLevelType w:val="hybridMultilevel"/>
@@ -1480,14 +2309,14 @@
       </w:pPr>
     </w:lvl>
   </w:abstractNum>
-  <w:num w:numId="1" w16cid:durableId="1080642570">
+  <w:num w:numId="1">
     <w:abstractNumId w:val="0"/>
   </w:num>
 </w:numbering>
 </file>
 
 <file path=word/styles.xml><?xml version="1.0" encoding="utf-8"?>
-<w:styles xmlns:mc="http://schemas.openxmlformats.org/markup-compatibility/2006" xmlns:r="http://schemas.openxmlformats.org/officeDocument/2006/relationships" xmlns:w="http://schemas.openxmlformats.org/wordprocessingml/2006/main" xmlns:w14="http://schemas.microsoft.com/office/word/2010/wordml" xmlns:w15="http://schemas.microsoft.com/office/word/2012/wordml" xmlns:w16cex="http://schemas.microsoft.com/office/word/2018/wordml/cex" xmlns:w16cid="http://schemas.microsoft.com/office/word/2016/wordml/cid" xmlns:w16="http://schemas.microsoft.com/office/word/2018/wordml" xmlns:w16sdtdh="http://schemas.microsoft.com/office/word/2020/wordml/sdtdatahash" xmlns:w16se="http://schemas.microsoft.com/office/word/2015/wordml/symex" mc:Ignorable="w14 w15 w16se w16cid w16 w16cex w16sdtdh">
+<w:styles xmlns:mc="http://schemas.openxmlformats.org/markup-compatibility/2006" xmlns:r="http://schemas.openxmlformats.org/officeDocument/2006/relationships" xmlns:w="http://schemas.openxmlformats.org/wordprocessingml/2006/main" xmlns:w14="http://schemas.microsoft.com/office/word/2010/wordml" xmlns:w15="http://schemas.microsoft.com/office/word/2012/wordml" xmlns:w16cid="http://schemas.microsoft.com/office/word/2016/wordml/cid" xmlns:w16se="http://schemas.microsoft.com/office/word/2015/wordml/symex" mc:Ignorable="w14 w15 w16se w16cid">
   <w:docDefaults>
     <w:rPrDefault>
       <w:rPr>
@@ -1503,7 +2332,7 @@
       </w:pPr>
     </w:pPrDefault>
   </w:docDefaults>
-  <w:latentStyles w:defLockedState="0" w:defUIPriority="99" w:defSemiHidden="0" w:defUnhideWhenUsed="0" w:defQFormat="0" w:count="376">
+  <w:latentStyles w:defLockedState="0" w:defUIPriority="99" w:defSemiHidden="0" w:defUnhideWhenUsed="0" w:defQFormat="0" w:count="375">
     <w:lsdException w:name="Normal" w:uiPriority="0" w:qFormat="1"/>
     <w:lsdException w:name="heading 1" w:uiPriority="9" w:qFormat="1"/>
     <w:lsdException w:name="heading 2" w:semiHidden="1" w:uiPriority="9" w:unhideWhenUsed="1" w:qFormat="1"/>
@@ -1609,6 +2438,7 @@
     <w:lsdException w:name="HTML Sample" w:semiHidden="1" w:unhideWhenUsed="1"/>
     <w:lsdException w:name="HTML Typewriter" w:semiHidden="1" w:unhideWhenUsed="1"/>
     <w:lsdException w:name="HTML Variable" w:semiHidden="1" w:unhideWhenUsed="1"/>
+    <w:lsdException w:name="Normal Table" w:semiHidden="1" w:unhideWhenUsed="1"/>
     <w:lsdException w:name="annotation subject" w:semiHidden="1" w:unhideWhenUsed="1"/>
     <w:lsdException w:name="No List" w:semiHidden="1" w:unhideWhenUsed="1"/>
     <w:lsdException w:name="Outline List 1" w:semiHidden="1" w:unhideWhenUsed="1"/>
@@ -1655,8 +2485,10 @@
     <w:lsdException w:name="Table Subtle 2" w:semiHidden="1" w:unhideWhenUsed="1"/>
     <w:lsdException w:name="Table Web 1" w:semiHidden="1" w:unhideWhenUsed="1"/>
     <w:lsdException w:name="Table Web 2" w:semiHidden="1" w:unhideWhenUsed="1"/>
+    <w:lsdException w:name="Table Web 3" w:semiHidden="1" w:unhideWhenUsed="1"/>
     <w:lsdException w:name="Balloon Text" w:semiHidden="1" w:unhideWhenUsed="1"/>
     <w:lsdException w:name="Table Grid" w:uiPriority="39"/>
+    <w:lsdException w:name="Table Theme" w:semiHidden="1" w:unhideWhenUsed="1"/>
     <w:lsdException w:name="Placeholder Text" w:semiHidden="1"/>
     <w:lsdException w:name="No Spacing" w:uiPriority="1" w:qFormat="1"/>
     <w:lsdException w:name="Light Shading" w:uiPriority="60"/>
@@ -1876,7 +2708,6 @@
     <w:lsdException w:name="Smart Hyperlink" w:semiHidden="1" w:unhideWhenUsed="1"/>
     <w:lsdException w:name="Hashtag" w:semiHidden="1" w:unhideWhenUsed="1"/>
     <w:lsdException w:name="Unresolved Mention" w:semiHidden="1" w:unhideWhenUsed="1"/>
-    <w:lsdException w:name="Smart Link" w:semiHidden="1" w:unhideWhenUsed="1"/>
   </w:latentStyles>
   <w:style w:type="paragraph" w:default="1" w:styleId="Normal">
     <w:name w:val="Normal"/>

</xml_diff>